<commit_message>
update proposal to match data
</commit_message>
<xml_diff>
--- a/documents/ENSF611_Final_Project_Proposal.docx
+++ b/documents/ENSF611_Final_Project_Proposal.docx
@@ -32,6 +32,13 @@
         <w:br/>
         <w:t>Cameron Dunn, Manuja Senanayake, Edmund Yu</w:t>
       </w:r>
+      <w:r>
+        <w:rPr>
+          <w:sz w:val="20"/>
+          <w:szCs w:val="20"/>
+        </w:rPr>
+        <w:t>, Zohara Kamal</w:t>
+      </w:r>
     </w:p>
     <w:p>
       <w:pPr>
@@ -56,7 +63,23 @@
           <w:sz w:val="20"/>
           <w:szCs w:val="20"/>
         </w:rPr>
-        <w:t xml:space="preserve">A Calgary-based startup providing temperature forecasts for event planners, logistics companies, and construction firms. The client seeks to </w:t>
+        <w:t xml:space="preserve">A Calgary-based startup providing temperature forecasts for event planners, logistics companies, and construction firms. The client seeks </w:t>
+      </w:r>
+      <w:proofErr w:type="gramStart"/>
+      <w:r>
+        <w:rPr>
+          <w:sz w:val="20"/>
+          <w:szCs w:val="20"/>
+        </w:rPr>
+        <w:t>to</w:t>
+      </w:r>
+      <w:proofErr w:type="gramEnd"/>
+      <w:r>
+        <w:rPr>
+          <w:sz w:val="20"/>
+          <w:szCs w:val="20"/>
+        </w:rPr>
+        <w:t xml:space="preserve"> </w:t>
       </w:r>
       <w:r>
         <w:rPr>
@@ -123,28 +146,132 @@
           <w:sz w:val="20"/>
           <w:szCs w:val="20"/>
         </w:rPr>
-        <w:t xml:space="preserve">We will collect two sets of data, we will collect the hourly 24hr in advance weather forecast data for (2022-2025) </w:t>
+        <w:t xml:space="preserve">We will collect two sets of </w:t>
+      </w:r>
+      <w:proofErr w:type="gramStart"/>
+      <w:r>
+        <w:rPr>
+          <w:sz w:val="20"/>
+          <w:szCs w:val="20"/>
+        </w:rPr>
+        <w:t>data,</w:t>
+      </w:r>
+      <w:proofErr w:type="gramEnd"/>
+      <w:r>
+        <w:rPr>
+          <w:sz w:val="20"/>
+          <w:szCs w:val="20"/>
+        </w:rPr>
+        <w:t xml:space="preserve"> we will collect the hourly 24hr in advance weather forecast data for (</w:t>
       </w:r>
       <w:r>
         <w:rPr>
           <w:sz w:val="20"/>
           <w:szCs w:val="20"/>
         </w:rPr>
-        <w:t>from the Open-Meteo Historical Forecast API</w:t>
+        <w:t xml:space="preserve">Jan </w:t>
       </w:r>
       <w:r>
         <w:rPr>
           <w:sz w:val="20"/>
           <w:szCs w:val="20"/>
         </w:rPr>
-        <w:t xml:space="preserve"> and the hourly observed temperature data for (2022-2025) from </w:t>
+        <w:t>202</w:t>
       </w:r>
       <w:r>
         <w:rPr>
           <w:sz w:val="20"/>
           <w:szCs w:val="20"/>
         </w:rPr>
-        <w:t xml:space="preserve">Open-Meteo Historical </w:t>
+        <w:t xml:space="preserve">4 – Oct </w:t>
+      </w:r>
+      <w:r>
+        <w:rPr>
+          <w:sz w:val="20"/>
+          <w:szCs w:val="20"/>
+        </w:rPr>
+        <w:t xml:space="preserve">2025) </w:t>
+      </w:r>
+      <w:r>
+        <w:rPr>
+          <w:sz w:val="20"/>
+          <w:szCs w:val="20"/>
+        </w:rPr>
+        <w:t>from the Open-</w:t>
+      </w:r>
+      <w:proofErr w:type="spellStart"/>
+      <w:r>
+        <w:rPr>
+          <w:sz w:val="20"/>
+          <w:szCs w:val="20"/>
+        </w:rPr>
+        <w:t>Meteo</w:t>
+      </w:r>
+      <w:proofErr w:type="spellEnd"/>
+      <w:r>
+        <w:rPr>
+          <w:sz w:val="20"/>
+          <w:szCs w:val="20"/>
+        </w:rPr>
+        <w:t xml:space="preserve"> Historical Forecast API</w:t>
+      </w:r>
+      <w:r>
+        <w:rPr>
+          <w:sz w:val="20"/>
+          <w:szCs w:val="20"/>
+        </w:rPr>
+        <w:t xml:space="preserve"> and the hourly observed temperature data for (</w:t>
+      </w:r>
+      <w:r>
+        <w:rPr>
+          <w:sz w:val="20"/>
+          <w:szCs w:val="20"/>
+        </w:rPr>
+        <w:t xml:space="preserve">Jan </w:t>
+      </w:r>
+      <w:r>
+        <w:rPr>
+          <w:sz w:val="20"/>
+          <w:szCs w:val="20"/>
+        </w:rPr>
+        <w:t>202</w:t>
+      </w:r>
+      <w:r>
+        <w:rPr>
+          <w:sz w:val="20"/>
+          <w:szCs w:val="20"/>
+        </w:rPr>
+        <w:t>4 – Oct 2025</w:t>
+      </w:r>
+      <w:r>
+        <w:rPr>
+          <w:sz w:val="20"/>
+          <w:szCs w:val="20"/>
+        </w:rPr>
+        <w:t xml:space="preserve">) from </w:t>
+      </w:r>
+      <w:r>
+        <w:rPr>
+          <w:sz w:val="20"/>
+          <w:szCs w:val="20"/>
+        </w:rPr>
+        <w:t>Open-</w:t>
+      </w:r>
+      <w:proofErr w:type="spellStart"/>
+      <w:r>
+        <w:rPr>
+          <w:sz w:val="20"/>
+          <w:szCs w:val="20"/>
+        </w:rPr>
+        <w:t>Meteo</w:t>
+      </w:r>
+      <w:proofErr w:type="spellEnd"/>
+      <w:r>
+        <w:rPr>
+          <w:sz w:val="20"/>
+          <w:szCs w:val="20"/>
+        </w:rPr>
+        <w:t xml:space="preserve"> Historical </w:t>
       </w:r>
       <w:r>
         <w:rPr>
@@ -214,14 +341,7 @@
           <w:sz w:val="20"/>
           <w:szCs w:val="20"/>
         </w:rPr>
-        <w:t xml:space="preserve"> Regressor</w:t>
-      </w:r>
-      <w:r>
-        <w:rPr>
-          <w:sz w:val="20"/>
-          <w:szCs w:val="20"/>
-        </w:rPr>
-        <w:t xml:space="preserve"> </w:t>
+        <w:t xml:space="preserve"> Regressor </w:t>
       </w:r>
       <w:r>
         <w:rPr>
@@ -275,12 +395,6 @@
       </w:r>
     </w:p>
     <w:p>
-      <w:pPr>
-        <w:rPr>
-          <w:sz w:val="20"/>
-          <w:szCs w:val="20"/>
-        </w:rPr>
-      </w:pPr>
       <w:r>
         <w:rPr>
           <w:sz w:val="20"/>
@@ -308,7 +422,23 @@
           <w:sz w:val="20"/>
           <w:szCs w:val="20"/>
         </w:rPr>
-        <w:t xml:space="preserve"> data (latitude 51.05° N, longitude 114.08° W) from Open-Meteo, including temperature, relative humidity, dew point, cloud cover, precipitation, pressure, visibility, and wind variables.</w:t>
+        <w:t xml:space="preserve"> data (latitude 51.05° N, longitude 114.08° W) from Open-</w:t>
+      </w:r>
+      <w:proofErr w:type="spellStart"/>
+      <w:r>
+        <w:rPr>
+          <w:sz w:val="20"/>
+          <w:szCs w:val="20"/>
+        </w:rPr>
+        <w:t>Meteo</w:t>
+      </w:r>
+      <w:proofErr w:type="spellEnd"/>
+      <w:r>
+        <w:rPr>
+          <w:sz w:val="20"/>
+          <w:szCs w:val="20"/>
+        </w:rPr>
+        <w:t>, including temperature, relative humidity, dew point, cloud cover, precipitation, pressure, visibility, and wind variables.</w:t>
       </w:r>
       <w:r>
         <w:rPr>
@@ -317,24 +447,18 @@
         </w:rPr>
         <w:br/>
       </w:r>
-      <w:hyperlink r:id="rId6" w:history="1">
+      <w:hyperlink r:id="rId6" w:anchor="settings" w:history="1">
         <w:r>
           <w:rPr>
             <w:rStyle w:val="Hyperlink"/>
             <w:sz w:val="20"/>
             <w:szCs w:val="20"/>
           </w:rPr>
-          <w:t>https://open-meteo.com/en/docs/historical-forecast-api</w:t>
+          <w:t>https://open-meteo.com/en/docs/previous-runs-api</w:t>
         </w:r>
       </w:hyperlink>
     </w:p>
     <w:p>
-      <w:pPr>
-        <w:rPr>
-          <w:sz w:val="20"/>
-          <w:szCs w:val="20"/>
-        </w:rPr>
-      </w:pPr>
       <w:r>
         <w:rPr>
           <w:sz w:val="20"/>
@@ -354,7 +478,23 @@
           <w:sz w:val="20"/>
           <w:szCs w:val="20"/>
         </w:rPr>
-        <w:t xml:space="preserve"> data (latitude 51.05° N, longitude 114.08° W) from Open-Meteo.</w:t>
+        <w:t xml:space="preserve"> data (latitude 51.05° N, longitude 114.08° W) from Open-</w:t>
+      </w:r>
+      <w:proofErr w:type="spellStart"/>
+      <w:r>
+        <w:rPr>
+          <w:sz w:val="20"/>
+          <w:szCs w:val="20"/>
+        </w:rPr>
+        <w:t>Meteo</w:t>
+      </w:r>
+      <w:proofErr w:type="spellEnd"/>
+      <w:r>
+        <w:rPr>
+          <w:sz w:val="20"/>
+          <w:szCs w:val="20"/>
+        </w:rPr>
+        <w:t>.</w:t>
       </w:r>
       <w:r>
         <w:rPr>
@@ -455,59 +595,123 @@
         <w:br/>
         <w:t>Preprocessing → Data Splitting → Feature Engineering → Model Training → Hyperparameter Tuning → Validation → Visualization</w:t>
       </w:r>
+    </w:p>
+    <w:p>
+      <w:pPr>
+        <w:rPr>
+          <w:sz w:val="20"/>
+          <w:szCs w:val="20"/>
+        </w:rPr>
+      </w:pPr>
       <w:r>
         <w:rPr>
           <w:sz w:val="20"/>
           <w:szCs w:val="20"/>
         </w:rPr>
-        <w:br/>
+        <w:br w:type="page"/>
+      </w:r>
+    </w:p>
+    <w:p>
+      <w:pPr>
+        <w:rPr>
+          <w:sz w:val="20"/>
+          <w:szCs w:val="20"/>
+        </w:rPr>
+      </w:pPr>
+      <w:r>
+        <w:rPr>
+          <w:sz w:val="20"/>
+          <w:szCs w:val="20"/>
+        </w:rPr>
+        <w:lastRenderedPageBreak/>
+        <w:t>Components:</w:t>
+      </w:r>
+    </w:p>
+    <w:p>
+      <w:pPr>
+        <w:pStyle w:val="ListParagraph"/>
+        <w:numPr>
+          <w:ilvl w:val="0"/>
+          <w:numId w:val="10"/>
+        </w:numPr>
+        <w:rPr>
+          <w:sz w:val="20"/>
+          <w:szCs w:val="20"/>
+        </w:rPr>
+      </w:pPr>
+      <w:r>
+        <w:rPr>
+          <w:sz w:val="20"/>
+          <w:szCs w:val="20"/>
+        </w:rPr>
+        <w:t>Time encoding (</w:t>
       </w:r>
       <w:r>
         <w:rPr>
           <w:sz w:val="20"/>
           <w:szCs w:val="20"/>
         </w:rPr>
-        <w:br/>
-        <w:t>Components:</w:t>
+        <w:t>split into components hour, day, month)</w:t>
       </w:r>
+    </w:p>
+    <w:p>
+      <w:pPr>
+        <w:pStyle w:val="ListParagraph"/>
+        <w:numPr>
+          <w:ilvl w:val="0"/>
+          <w:numId w:val="10"/>
+        </w:numPr>
+        <w:rPr>
+          <w:sz w:val="20"/>
+          <w:szCs w:val="20"/>
+        </w:rPr>
+      </w:pPr>
       <w:r>
         <w:rPr>
           <w:sz w:val="20"/>
           <w:szCs w:val="20"/>
         </w:rPr>
-        <w:br/>
+        <w:t>Lag features (t − 1 hour)</w:t>
       </w:r>
+    </w:p>
+    <w:p>
+      <w:pPr>
+        <w:pStyle w:val="ListParagraph"/>
+        <w:numPr>
+          <w:ilvl w:val="0"/>
+          <w:numId w:val="10"/>
+        </w:numPr>
+        <w:rPr>
+          <w:sz w:val="20"/>
+          <w:szCs w:val="20"/>
+        </w:rPr>
+      </w:pPr>
       <w:r>
         <w:rPr>
           <w:sz w:val="20"/>
           <w:szCs w:val="20"/>
         </w:rPr>
-        <w:lastRenderedPageBreak/>
-        <w:t>• Time encoding (sin–cos for hour/day)</w:t>
+        <w:t>wind direction encoding (cos, sin)</w:t>
       </w:r>
+    </w:p>
+    <w:p>
+      <w:pPr>
+        <w:pStyle w:val="ListParagraph"/>
+        <w:numPr>
+          <w:ilvl w:val="0"/>
+          <w:numId w:val="10"/>
+        </w:numPr>
+        <w:rPr>
+          <w:sz w:val="20"/>
+          <w:szCs w:val="20"/>
+        </w:rPr>
+      </w:pPr>
       <w:r>
         <w:rPr>
           <w:sz w:val="20"/>
           <w:szCs w:val="20"/>
         </w:rPr>
-        <w:br/>
-        <w:t>• Dew-point spread = temperature − dew point</w:t>
-      </w:r>
-      <w:r>
-        <w:rPr>
-          <w:sz w:val="20"/>
-          <w:szCs w:val="20"/>
-        </w:rPr>
-        <w:br/>
-        <w:t>• Lag features (t − 1 hour) and wind direction encoding (cos, sin)</w:t>
-      </w:r>
-      <w:r>
-        <w:rPr>
-          <w:sz w:val="20"/>
-          <w:szCs w:val="20"/>
-        </w:rPr>
-        <w:br/>
-        <w:t>• Feature scaling and parameter search</w:t>
+        <w:t>Feature scaling and parameter search</w:t>
       </w:r>
     </w:p>
     <w:p>
@@ -744,6 +948,119 @@
       </w:rPr>
     </w:lvl>
   </w:abstractNum>
+  <w:abstractNum w:abstractNumId="9" w15:restartNumberingAfterBreak="0">
+    <w:nsid w:val="22A70858"/>
+    <w:multiLevelType w:val="hybridMultilevel"/>
+    <w:tmpl w:val="80166A6C"/>
+    <w:lvl w:ilvl="0" w:tplc="10090001">
+      <w:start w:val="1"/>
+      <w:numFmt w:val="bullet"/>
+      <w:lvlText w:val=""/>
+      <w:lvlJc w:val="left"/>
+      <w:pPr>
+        <w:ind w:left="360" w:hanging="360"/>
+      </w:pPr>
+      <w:rPr>
+        <w:rFonts w:ascii="Symbol" w:hAnsi="Symbol" w:hint="default"/>
+      </w:rPr>
+    </w:lvl>
+    <w:lvl w:ilvl="1" w:tplc="10090003" w:tentative="1">
+      <w:start w:val="1"/>
+      <w:numFmt w:val="bullet"/>
+      <w:lvlText w:val="o"/>
+      <w:lvlJc w:val="left"/>
+      <w:pPr>
+        <w:ind w:left="1080" w:hanging="360"/>
+      </w:pPr>
+      <w:rPr>
+        <w:rFonts w:ascii="Courier New" w:hAnsi="Courier New" w:cs="Courier New" w:hint="default"/>
+      </w:rPr>
+    </w:lvl>
+    <w:lvl w:ilvl="2" w:tplc="10090005" w:tentative="1">
+      <w:start w:val="1"/>
+      <w:numFmt w:val="bullet"/>
+      <w:lvlText w:val=""/>
+      <w:lvlJc w:val="left"/>
+      <w:pPr>
+        <w:ind w:left="1800" w:hanging="360"/>
+      </w:pPr>
+      <w:rPr>
+        <w:rFonts w:ascii="Wingdings" w:hAnsi="Wingdings" w:hint="default"/>
+      </w:rPr>
+    </w:lvl>
+    <w:lvl w:ilvl="3" w:tplc="10090001" w:tentative="1">
+      <w:start w:val="1"/>
+      <w:numFmt w:val="bullet"/>
+      <w:lvlText w:val=""/>
+      <w:lvlJc w:val="left"/>
+      <w:pPr>
+        <w:ind w:left="2520" w:hanging="360"/>
+      </w:pPr>
+      <w:rPr>
+        <w:rFonts w:ascii="Symbol" w:hAnsi="Symbol" w:hint="default"/>
+      </w:rPr>
+    </w:lvl>
+    <w:lvl w:ilvl="4" w:tplc="10090003" w:tentative="1">
+      <w:start w:val="1"/>
+      <w:numFmt w:val="bullet"/>
+      <w:lvlText w:val="o"/>
+      <w:lvlJc w:val="left"/>
+      <w:pPr>
+        <w:ind w:left="3240" w:hanging="360"/>
+      </w:pPr>
+      <w:rPr>
+        <w:rFonts w:ascii="Courier New" w:hAnsi="Courier New" w:cs="Courier New" w:hint="default"/>
+      </w:rPr>
+    </w:lvl>
+    <w:lvl w:ilvl="5" w:tplc="10090005" w:tentative="1">
+      <w:start w:val="1"/>
+      <w:numFmt w:val="bullet"/>
+      <w:lvlText w:val=""/>
+      <w:lvlJc w:val="left"/>
+      <w:pPr>
+        <w:ind w:left="3960" w:hanging="360"/>
+      </w:pPr>
+      <w:rPr>
+        <w:rFonts w:ascii="Wingdings" w:hAnsi="Wingdings" w:hint="default"/>
+      </w:rPr>
+    </w:lvl>
+    <w:lvl w:ilvl="6" w:tplc="10090001" w:tentative="1">
+      <w:start w:val="1"/>
+      <w:numFmt w:val="bullet"/>
+      <w:lvlText w:val=""/>
+      <w:lvlJc w:val="left"/>
+      <w:pPr>
+        <w:ind w:left="4680" w:hanging="360"/>
+      </w:pPr>
+      <w:rPr>
+        <w:rFonts w:ascii="Symbol" w:hAnsi="Symbol" w:hint="default"/>
+      </w:rPr>
+    </w:lvl>
+    <w:lvl w:ilvl="7" w:tplc="10090003" w:tentative="1">
+      <w:start w:val="1"/>
+      <w:numFmt w:val="bullet"/>
+      <w:lvlText w:val="o"/>
+      <w:lvlJc w:val="left"/>
+      <w:pPr>
+        <w:ind w:left="5400" w:hanging="360"/>
+      </w:pPr>
+      <w:rPr>
+        <w:rFonts w:ascii="Courier New" w:hAnsi="Courier New" w:cs="Courier New" w:hint="default"/>
+      </w:rPr>
+    </w:lvl>
+    <w:lvl w:ilvl="8" w:tplc="10090005" w:tentative="1">
+      <w:start w:val="1"/>
+      <w:numFmt w:val="bullet"/>
+      <w:lvlText w:val=""/>
+      <w:lvlJc w:val="left"/>
+      <w:pPr>
+        <w:ind w:left="6120" w:hanging="360"/>
+      </w:pPr>
+      <w:rPr>
+        <w:rFonts w:ascii="Wingdings" w:hAnsi="Wingdings" w:hint="default"/>
+      </w:rPr>
+    </w:lvl>
+  </w:abstractNum>
   <w:num w:numId="1" w16cid:durableId="473329700">
     <w:abstractNumId w:val="8"/>
   </w:num>
@@ -770,6 +1087,9 @@
   </w:num>
   <w:num w:numId="9" w16cid:durableId="1775246956">
     <w:abstractNumId w:val="0"/>
+  </w:num>
+  <w:num w:numId="10" w16cid:durableId="384793972">
+    <w:abstractNumId w:val="9"/>
   </w:num>
 </w:numbering>
 </file>
@@ -1377,6 +1697,7 @@
   <w:style w:type="character" w:default="1" w:styleId="DefaultParagraphFont">
     <w:name w:val="Default Paragraph Font"/>
     <w:uiPriority w:val="1"/>
+    <w:semiHidden/>
     <w:unhideWhenUsed/>
   </w:style>
   <w:style w:type="table" w:default="1" w:styleId="TableNormal">

</xml_diff>